<commit_message>
Agregue algunas justificaciones y puse Instalación en lugar de Infraestructura para diferenciar de la especificación. Si les parece mal vuelvan atras eso. Subo tambien en .doc por las dudas...
</commit_message>
<xml_diff>
--- a/ejercicios/Proyecto K/Informe_planificacion_recursos.docx
+++ b/ejercicios/Proyecto K/Informe_planificacion_recursos.docx
@@ -38,7 +38,7 @@
           <v:shape id="_x0000_s1026" type="#_x0000_t75" style="position:absolute;left:0;text-align:left;margin-left:9pt;margin-top:-4.25pt;width:68.6pt;height:73.65pt;z-index:251657216">
             <v:imagedata r:id="rId7" o:title=""/>
           </v:shape>
-          <o:OLEObject Type="Embed" ProgID="MSPhotoEd.3" ShapeID="_x0000_s1026" DrawAspect="Content" ObjectID="_1347732452" r:id="rId8"/>
+          <o:OLEObject Type="Embed" ProgID="MSPhotoEd.3" ShapeID="_x0000_s1026" DrawAspect="Content" ObjectID="_1347742432" r:id="rId8"/>
         </w:pict>
       </w:r>
       <w:r>
@@ -50,7 +50,7 @@
           <v:shape id="_x0000_s1027" type="#_x0000_t75" style="position:absolute;left:0;text-align:left;margin-left:6in;margin-top:1.1pt;width:34.85pt;height:63pt;z-index:251658240">
             <v:imagedata r:id="rId9" o:title=""/>
           </v:shape>
-          <o:OLEObject Type="Embed" ProgID="MSPhotoEd.3" ShapeID="_x0000_s1027" DrawAspect="Content" ObjectID="_1347732453" r:id="rId10"/>
+          <o:OLEObject Type="Embed" ProgID="MSPhotoEd.3" ShapeID="_x0000_s1027" DrawAspect="Content" ObjectID="_1347742433" r:id="rId10"/>
         </w:pict>
       </w:r>
       <w:r>
@@ -1051,7 +1051,6 @@
         <w:rPr>
           <w:rFonts w:eastAsia="MS Mincho"/>
         </w:rPr>
-        <w:lastRenderedPageBreak/>
         <w:t xml:space="preserve">En este trabajo </w:t>
       </w:r>
       <w:r>
@@ -1308,7 +1307,19 @@
         <w:rPr>
           <w:rFonts w:eastAsia="MS Mincho"/>
         </w:rPr>
-        <w:t>un rubro aparte para la Infraestructura pues creímos que no estaba tenida en cuenta en las métricas utilizadas.</w:t>
+        <w:t>un rubro aparte para la In</w:t>
+      </w:r>
+      <w:r>
+        <w:rPr>
+          <w:rFonts w:eastAsia="MS Mincho"/>
+        </w:rPr>
+        <w:t>stalación</w:t>
+      </w:r>
+      <w:r>
+        <w:rPr>
+          <w:rFonts w:eastAsia="MS Mincho"/>
+        </w:rPr>
+        <w:t xml:space="preserve"> pues creímos que no estaba tenida en cuenta en las métricas utilizadas.</w:t>
       </w:r>
     </w:p>
     <w:p>
@@ -1360,7 +1371,7 @@
         <w:gridCol w:w="1134"/>
         <w:gridCol w:w="1217"/>
         <w:gridCol w:w="1134"/>
-        <w:gridCol w:w="909"/>
+        <w:gridCol w:w="1097"/>
         <w:gridCol w:w="686"/>
       </w:tblGrid>
       <w:tr>
@@ -1606,16 +1617,16 @@
                 <w:szCs w:val="20"/>
                 <w:lang w:val="es-AR" w:eastAsia="es-AR"/>
               </w:rPr>
-              <w:t>Infraest</w:t>
-            </w:r>
-            <w:r>
-              <w:rPr>
-                <w:rFonts w:cs="Tahoma"/>
-                <w:sz w:val="20"/>
-                <w:szCs w:val="20"/>
-                <w:lang w:val="es-AR" w:eastAsia="es-AR"/>
-              </w:rPr>
-              <w:t>.</w:t>
+              <w:t>In</w:t>
+            </w:r>
+            <w:r>
+              <w:rPr>
+                <w:rFonts w:cs="Tahoma"/>
+                <w:sz w:val="20"/>
+                <w:szCs w:val="20"/>
+                <w:lang w:val="es-AR" w:eastAsia="es-AR"/>
+              </w:rPr>
+              <w:t>stalación</w:t>
             </w:r>
           </w:p>
         </w:tc>
@@ -4688,6 +4699,7 @@
         <w:rPr>
           <w:rFonts w:eastAsia="MS Mincho"/>
         </w:rPr>
+        <w:lastRenderedPageBreak/>
         <w:t>Las tareas de administración y control fueron asignadas al Project Leader, quien tiene dedicación exclusiva a ellas y es full-time durante la duración del proyecto.</w:t>
       </w:r>
     </w:p>
@@ -5328,7 +5340,7 @@
               <w:bottom w:val="single" w:sz="4" w:space="0" w:color="000000"/>
               <w:right w:val="single" w:sz="4" w:space="0" w:color="000000"/>
             </w:tcBorders>
-            <w:shd w:val="clear" w:color="auto" w:fill="FFFFFF" w:themeFill="background1"/>
+            <w:shd w:val="clear" w:color="auto" w:fill="B6DDE8" w:themeFill="accent5" w:themeFillTint="66"/>
             <w:noWrap/>
             <w:vAlign w:val="center"/>
             <w:hideMark/>
@@ -5362,7 +5374,7 @@
               <w:bottom w:val="single" w:sz="4" w:space="0" w:color="000000"/>
               <w:right w:val="single" w:sz="4" w:space="0" w:color="000000"/>
             </w:tcBorders>
-            <w:shd w:val="clear" w:color="auto" w:fill="FFFFFF" w:themeFill="background1"/>
+            <w:shd w:val="clear" w:color="auto" w:fill="B6DDE8" w:themeFill="accent5" w:themeFillTint="66"/>
             <w:noWrap/>
             <w:vAlign w:val="center"/>
             <w:hideMark/>
@@ -5397,7 +5409,7 @@
               <w:bottom w:val="single" w:sz="4" w:space="0" w:color="000000"/>
               <w:right w:val="single" w:sz="4" w:space="0" w:color="000000"/>
             </w:tcBorders>
-            <w:shd w:val="clear" w:color="auto" w:fill="FFFFFF" w:themeFill="background1"/>
+            <w:shd w:val="clear" w:color="auto" w:fill="B6DDE8" w:themeFill="accent5" w:themeFillTint="66"/>
             <w:noWrap/>
             <w:vAlign w:val="center"/>
             <w:hideMark/>
@@ -5432,7 +5444,7 @@
               <w:bottom w:val="single" w:sz="4" w:space="0" w:color="000000"/>
               <w:right w:val="single" w:sz="4" w:space="0" w:color="000000"/>
             </w:tcBorders>
-            <w:shd w:val="clear" w:color="auto" w:fill="FFFFFF" w:themeFill="background1"/>
+            <w:shd w:val="clear" w:color="auto" w:fill="B6DDE8" w:themeFill="accent5" w:themeFillTint="66"/>
             <w:noWrap/>
             <w:vAlign w:val="center"/>
             <w:hideMark/>
@@ -5467,7 +5479,7 @@
               <w:bottom w:val="single" w:sz="4" w:space="0" w:color="000000"/>
               <w:right w:val="single" w:sz="4" w:space="0" w:color="000000"/>
             </w:tcBorders>
-            <w:shd w:val="clear" w:color="auto" w:fill="FFFFFF" w:themeFill="background1"/>
+            <w:shd w:val="clear" w:color="auto" w:fill="B6DDE8" w:themeFill="accent5" w:themeFillTint="66"/>
             <w:noWrap/>
             <w:vAlign w:val="center"/>
             <w:hideMark/>
@@ -5502,7 +5514,7 @@
               <w:bottom w:val="single" w:sz="4" w:space="0" w:color="000000"/>
               <w:right w:val="single" w:sz="4" w:space="0" w:color="000000"/>
             </w:tcBorders>
-            <w:shd w:val="clear" w:color="auto" w:fill="FFFFFF" w:themeFill="background1"/>
+            <w:shd w:val="clear" w:color="auto" w:fill="B6DDE8" w:themeFill="accent5" w:themeFillTint="66"/>
             <w:noWrap/>
             <w:vAlign w:val="center"/>
             <w:hideMark/>
@@ -5537,7 +5549,7 @@
               <w:bottom w:val="single" w:sz="4" w:space="0" w:color="000000"/>
               <w:right w:val="single" w:sz="4" w:space="0" w:color="000000"/>
             </w:tcBorders>
-            <w:shd w:val="clear" w:color="auto" w:fill="FFFFFF" w:themeFill="background1"/>
+            <w:shd w:val="clear" w:color="auto" w:fill="B6DDE8" w:themeFill="accent5" w:themeFillTint="66"/>
             <w:noWrap/>
             <w:vAlign w:val="center"/>
             <w:hideMark/>
@@ -5629,7 +5641,7 @@
               <w:bottom w:val="single" w:sz="8" w:space="0" w:color="000000"/>
               <w:right w:val="single" w:sz="4" w:space="0" w:color="000000"/>
             </w:tcBorders>
-            <w:shd w:val="clear" w:color="auto" w:fill="FFFFFF" w:themeFill="background1"/>
+            <w:shd w:val="clear" w:color="auto" w:fill="FFFF00"/>
             <w:noWrap/>
             <w:vAlign w:val="center"/>
             <w:hideMark/>
@@ -5663,7 +5675,7 @@
               <w:bottom w:val="single" w:sz="8" w:space="0" w:color="000000"/>
               <w:right w:val="single" w:sz="4" w:space="0" w:color="000000"/>
             </w:tcBorders>
-            <w:shd w:val="clear" w:color="auto" w:fill="FFFFFF" w:themeFill="background1"/>
+            <w:shd w:val="clear" w:color="auto" w:fill="FFFF00"/>
             <w:noWrap/>
             <w:vAlign w:val="center"/>
             <w:hideMark/>
@@ -5698,7 +5710,7 @@
               <w:bottom w:val="single" w:sz="8" w:space="0" w:color="000000"/>
               <w:right w:val="single" w:sz="4" w:space="0" w:color="000000"/>
             </w:tcBorders>
-            <w:shd w:val="clear" w:color="auto" w:fill="FFFFFF" w:themeFill="background1"/>
+            <w:shd w:val="clear" w:color="auto" w:fill="FFFF00"/>
             <w:noWrap/>
             <w:vAlign w:val="center"/>
             <w:hideMark/>
@@ -5733,7 +5745,7 @@
               <w:bottom w:val="single" w:sz="8" w:space="0" w:color="000000"/>
               <w:right w:val="single" w:sz="4" w:space="0" w:color="000000"/>
             </w:tcBorders>
-            <w:shd w:val="clear" w:color="auto" w:fill="FFFFFF" w:themeFill="background1"/>
+            <w:shd w:val="clear" w:color="auto" w:fill="FFFF00"/>
             <w:noWrap/>
             <w:vAlign w:val="center"/>
             <w:hideMark/>
@@ -5759,7 +5771,7 @@
               <w:bottom w:val="single" w:sz="8" w:space="0" w:color="000000"/>
               <w:right w:val="single" w:sz="4" w:space="0" w:color="000000"/>
             </w:tcBorders>
-            <w:shd w:val="clear" w:color="auto" w:fill="FFFFFF" w:themeFill="background1"/>
+            <w:shd w:val="clear" w:color="auto" w:fill="FFFF00"/>
             <w:noWrap/>
             <w:vAlign w:val="center"/>
             <w:hideMark/>
@@ -5785,7 +5797,7 @@
               <w:bottom w:val="single" w:sz="8" w:space="0" w:color="000000"/>
               <w:right w:val="single" w:sz="4" w:space="0" w:color="000000"/>
             </w:tcBorders>
-            <w:shd w:val="clear" w:color="auto" w:fill="FFFFFF" w:themeFill="background1"/>
+            <w:shd w:val="clear" w:color="auto" w:fill="FFFF00"/>
             <w:noWrap/>
             <w:vAlign w:val="center"/>
             <w:hideMark/>
@@ -5811,7 +5823,7 @@
               <w:bottom w:val="single" w:sz="8" w:space="0" w:color="000000"/>
               <w:right w:val="single" w:sz="4" w:space="0" w:color="000000"/>
             </w:tcBorders>
-            <w:shd w:val="clear" w:color="auto" w:fill="FFFFFF" w:themeFill="background1"/>
+            <w:shd w:val="clear" w:color="auto" w:fill="FFFF00"/>
             <w:noWrap/>
             <w:vAlign w:val="center"/>
             <w:hideMark/>
@@ -5901,7 +5913,7 @@
               <w:bottom w:val="single" w:sz="4" w:space="0" w:color="000000"/>
               <w:right w:val="single" w:sz="4" w:space="0" w:color="000000"/>
             </w:tcBorders>
-            <w:shd w:val="clear" w:color="auto" w:fill="FFFFFF" w:themeFill="background1"/>
+            <w:shd w:val="clear" w:color="auto" w:fill="FFFF00"/>
             <w:noWrap/>
             <w:vAlign w:val="center"/>
             <w:hideMark/>
@@ -5935,7 +5947,7 @@
               <w:bottom w:val="single" w:sz="4" w:space="0" w:color="000000"/>
               <w:right w:val="single" w:sz="4" w:space="0" w:color="000000"/>
             </w:tcBorders>
-            <w:shd w:val="clear" w:color="auto" w:fill="FFFFFF" w:themeFill="background1"/>
+            <w:shd w:val="clear" w:color="auto" w:fill="FFFF00"/>
             <w:noWrap/>
             <w:vAlign w:val="center"/>
             <w:hideMark/>
@@ -5961,7 +5973,7 @@
               <w:bottom w:val="single" w:sz="4" w:space="0" w:color="000000"/>
               <w:right w:val="single" w:sz="4" w:space="0" w:color="000000"/>
             </w:tcBorders>
-            <w:shd w:val="clear" w:color="auto" w:fill="FFFFFF" w:themeFill="background1"/>
+            <w:shd w:val="clear" w:color="auto" w:fill="FFFF00"/>
             <w:noWrap/>
             <w:vAlign w:val="center"/>
             <w:hideMark/>
@@ -5996,7 +6008,7 @@
               <w:bottom w:val="single" w:sz="4" w:space="0" w:color="000000"/>
               <w:right w:val="single" w:sz="4" w:space="0" w:color="000000"/>
             </w:tcBorders>
-            <w:shd w:val="clear" w:color="auto" w:fill="FFFFFF" w:themeFill="background1"/>
+            <w:shd w:val="clear" w:color="auto" w:fill="FFFF00"/>
             <w:noWrap/>
             <w:vAlign w:val="center"/>
             <w:hideMark/>
@@ -6031,7 +6043,7 @@
               <w:bottom w:val="single" w:sz="4" w:space="0" w:color="000000"/>
               <w:right w:val="single" w:sz="4" w:space="0" w:color="000000"/>
             </w:tcBorders>
-            <w:shd w:val="clear" w:color="auto" w:fill="FFFFFF" w:themeFill="background1"/>
+            <w:shd w:val="clear" w:color="auto" w:fill="FFFF00"/>
             <w:noWrap/>
             <w:vAlign w:val="center"/>
             <w:hideMark/>
@@ -6066,7 +6078,7 @@
               <w:bottom w:val="single" w:sz="4" w:space="0" w:color="000000"/>
               <w:right w:val="single" w:sz="4" w:space="0" w:color="000000"/>
             </w:tcBorders>
-            <w:shd w:val="clear" w:color="auto" w:fill="FFFFFF" w:themeFill="background1"/>
+            <w:shd w:val="clear" w:color="auto" w:fill="FFFF00"/>
             <w:noWrap/>
             <w:vAlign w:val="center"/>
             <w:hideMark/>
@@ -6101,7 +6113,7 @@
               <w:bottom w:val="single" w:sz="4" w:space="0" w:color="000000"/>
               <w:right w:val="single" w:sz="4" w:space="0" w:color="000000"/>
             </w:tcBorders>
-            <w:shd w:val="clear" w:color="auto" w:fill="FFFFFF" w:themeFill="background1"/>
+            <w:shd w:val="clear" w:color="auto" w:fill="FFFF00"/>
             <w:noWrap/>
             <w:vAlign w:val="center"/>
             <w:hideMark/>
@@ -6202,7 +6214,7 @@
               <w:bottom w:val="single" w:sz="8" w:space="0" w:color="000000"/>
               <w:right w:val="single" w:sz="4" w:space="0" w:color="000000"/>
             </w:tcBorders>
-            <w:shd w:val="clear" w:color="auto" w:fill="FFFFFF" w:themeFill="background1"/>
+            <w:shd w:val="clear" w:color="auto" w:fill="E5B8B7" w:themeFill="accent2" w:themeFillTint="66"/>
             <w:noWrap/>
             <w:vAlign w:val="center"/>
             <w:hideMark/>
@@ -6236,7 +6248,7 @@
               <w:bottom w:val="single" w:sz="8" w:space="0" w:color="000000"/>
               <w:right w:val="single" w:sz="4" w:space="0" w:color="000000"/>
             </w:tcBorders>
-            <w:shd w:val="clear" w:color="auto" w:fill="FFFFFF" w:themeFill="background1"/>
+            <w:shd w:val="clear" w:color="auto" w:fill="E5B8B7" w:themeFill="accent2" w:themeFillTint="66"/>
             <w:noWrap/>
             <w:vAlign w:val="center"/>
             <w:hideMark/>
@@ -6271,7 +6283,7 @@
               <w:bottom w:val="single" w:sz="8" w:space="0" w:color="000000"/>
               <w:right w:val="single" w:sz="4" w:space="0" w:color="000000"/>
             </w:tcBorders>
-            <w:shd w:val="clear" w:color="auto" w:fill="FFFFFF" w:themeFill="background1"/>
+            <w:shd w:val="clear" w:color="auto" w:fill="E5B8B7" w:themeFill="accent2" w:themeFillTint="66"/>
             <w:noWrap/>
             <w:vAlign w:val="center"/>
             <w:hideMark/>
@@ -6306,7 +6318,7 @@
               <w:bottom w:val="single" w:sz="8" w:space="0" w:color="000000"/>
               <w:right w:val="single" w:sz="4" w:space="0" w:color="000000"/>
             </w:tcBorders>
-            <w:shd w:val="clear" w:color="auto" w:fill="FFFFFF" w:themeFill="background1"/>
+            <w:shd w:val="clear" w:color="auto" w:fill="E5B8B7" w:themeFill="accent2" w:themeFillTint="66"/>
             <w:noWrap/>
             <w:vAlign w:val="center"/>
             <w:hideMark/>
@@ -6341,7 +6353,7 @@
               <w:bottom w:val="single" w:sz="8" w:space="0" w:color="000000"/>
               <w:right w:val="single" w:sz="4" w:space="0" w:color="000000"/>
             </w:tcBorders>
-            <w:shd w:val="clear" w:color="auto" w:fill="FFFFFF" w:themeFill="background1"/>
+            <w:shd w:val="clear" w:color="auto" w:fill="E5B8B7" w:themeFill="accent2" w:themeFillTint="66"/>
             <w:noWrap/>
             <w:vAlign w:val="center"/>
             <w:hideMark/>
@@ -6376,7 +6388,7 @@
               <w:bottom w:val="single" w:sz="8" w:space="0" w:color="000000"/>
               <w:right w:val="single" w:sz="4" w:space="0" w:color="000000"/>
             </w:tcBorders>
-            <w:shd w:val="clear" w:color="auto" w:fill="FFFFFF" w:themeFill="background1"/>
+            <w:shd w:val="clear" w:color="auto" w:fill="E5B8B7" w:themeFill="accent2" w:themeFillTint="66"/>
             <w:noWrap/>
             <w:vAlign w:val="center"/>
             <w:hideMark/>
@@ -6411,7 +6423,7 @@
               <w:bottom w:val="single" w:sz="8" w:space="0" w:color="000000"/>
               <w:right w:val="single" w:sz="4" w:space="0" w:color="000000"/>
             </w:tcBorders>
-            <w:shd w:val="clear" w:color="auto" w:fill="FFFFFF" w:themeFill="background1"/>
+            <w:shd w:val="clear" w:color="auto" w:fill="E5B8B7" w:themeFill="accent2" w:themeFillTint="66"/>
             <w:noWrap/>
             <w:vAlign w:val="center"/>
             <w:hideMark/>
@@ -6510,7 +6522,7 @@
               <w:bottom w:val="single" w:sz="8" w:space="0" w:color="000000"/>
               <w:right w:val="single" w:sz="4" w:space="0" w:color="000000"/>
             </w:tcBorders>
-            <w:shd w:val="clear" w:color="auto" w:fill="FFFFFF" w:themeFill="background1"/>
+            <w:shd w:val="clear" w:color="auto" w:fill="CCC0D9" w:themeFill="accent4" w:themeFillTint="66"/>
             <w:noWrap/>
             <w:vAlign w:val="center"/>
             <w:hideMark/>
@@ -6544,7 +6556,7 @@
               <w:bottom w:val="single" w:sz="8" w:space="0" w:color="000000"/>
               <w:right w:val="single" w:sz="4" w:space="0" w:color="000000"/>
             </w:tcBorders>
-            <w:shd w:val="clear" w:color="auto" w:fill="FFFFFF" w:themeFill="background1"/>
+            <w:shd w:val="clear" w:color="auto" w:fill="CCC0D9" w:themeFill="accent4" w:themeFillTint="66"/>
             <w:noWrap/>
             <w:vAlign w:val="center"/>
             <w:hideMark/>
@@ -6579,7 +6591,7 @@
               <w:bottom w:val="single" w:sz="8" w:space="0" w:color="000000"/>
               <w:right w:val="single" w:sz="4" w:space="0" w:color="000000"/>
             </w:tcBorders>
-            <w:shd w:val="clear" w:color="auto" w:fill="FFFFFF" w:themeFill="background1"/>
+            <w:shd w:val="clear" w:color="auto" w:fill="CCC0D9" w:themeFill="accent4" w:themeFillTint="66"/>
             <w:noWrap/>
             <w:vAlign w:val="center"/>
             <w:hideMark/>
@@ -6614,7 +6626,7 @@
               <w:bottom w:val="single" w:sz="8" w:space="0" w:color="000000"/>
               <w:right w:val="single" w:sz="4" w:space="0" w:color="000000"/>
             </w:tcBorders>
-            <w:shd w:val="clear" w:color="auto" w:fill="FFFFFF" w:themeFill="background1"/>
+            <w:shd w:val="clear" w:color="auto" w:fill="CCC0D9" w:themeFill="accent4" w:themeFillTint="66"/>
             <w:noWrap/>
             <w:vAlign w:val="center"/>
             <w:hideMark/>
@@ -6649,7 +6661,7 @@
               <w:bottom w:val="single" w:sz="8" w:space="0" w:color="000000"/>
               <w:right w:val="single" w:sz="4" w:space="0" w:color="000000"/>
             </w:tcBorders>
-            <w:shd w:val="clear" w:color="auto" w:fill="FFFFFF" w:themeFill="background1"/>
+            <w:shd w:val="clear" w:color="auto" w:fill="CCC0D9" w:themeFill="accent4" w:themeFillTint="66"/>
             <w:noWrap/>
             <w:vAlign w:val="center"/>
             <w:hideMark/>
@@ -6684,7 +6696,7 @@
               <w:bottom w:val="single" w:sz="8" w:space="0" w:color="000000"/>
               <w:right w:val="single" w:sz="4" w:space="0" w:color="000000"/>
             </w:tcBorders>
-            <w:shd w:val="clear" w:color="auto" w:fill="FFFFFF" w:themeFill="background1"/>
+            <w:shd w:val="clear" w:color="auto" w:fill="CCC0D9" w:themeFill="accent4" w:themeFillTint="66"/>
             <w:noWrap/>
             <w:vAlign w:val="center"/>
             <w:hideMark/>
@@ -6719,7 +6731,7 @@
               <w:bottom w:val="single" w:sz="8" w:space="0" w:color="000000"/>
               <w:right w:val="single" w:sz="4" w:space="0" w:color="000000"/>
             </w:tcBorders>
-            <w:shd w:val="clear" w:color="auto" w:fill="FFFFFF" w:themeFill="background1"/>
+            <w:shd w:val="clear" w:color="auto" w:fill="CCC0D9" w:themeFill="accent4" w:themeFillTint="66"/>
             <w:noWrap/>
             <w:vAlign w:val="center"/>
             <w:hideMark/>
@@ -6828,7 +6840,7 @@
               <w:bottom w:val="single" w:sz="8" w:space="0" w:color="000000"/>
               <w:right w:val="single" w:sz="4" w:space="0" w:color="000000"/>
             </w:tcBorders>
-            <w:shd w:val="clear" w:color="auto" w:fill="FFFFFF" w:themeFill="background1"/>
+            <w:shd w:val="clear" w:color="auto" w:fill="FBD4B4" w:themeFill="accent6" w:themeFillTint="66"/>
             <w:noWrap/>
             <w:vAlign w:val="center"/>
             <w:hideMark/>
@@ -6862,7 +6874,7 @@
               <w:bottom w:val="single" w:sz="8" w:space="0" w:color="000000"/>
               <w:right w:val="single" w:sz="4" w:space="0" w:color="000000"/>
             </w:tcBorders>
-            <w:shd w:val="clear" w:color="auto" w:fill="FFFFFF" w:themeFill="background1"/>
+            <w:shd w:val="clear" w:color="auto" w:fill="FBD4B4" w:themeFill="accent6" w:themeFillTint="66"/>
             <w:noWrap/>
             <w:vAlign w:val="center"/>
             <w:hideMark/>
@@ -6897,7 +6909,7 @@
               <w:bottom w:val="single" w:sz="8" w:space="0" w:color="000000"/>
               <w:right w:val="single" w:sz="4" w:space="0" w:color="000000"/>
             </w:tcBorders>
-            <w:shd w:val="clear" w:color="auto" w:fill="FFFFFF" w:themeFill="background1"/>
+            <w:shd w:val="clear" w:color="auto" w:fill="FBD4B4" w:themeFill="accent6" w:themeFillTint="66"/>
             <w:noWrap/>
             <w:vAlign w:val="center"/>
             <w:hideMark/>
@@ -6932,7 +6944,7 @@
               <w:bottom w:val="single" w:sz="8" w:space="0" w:color="000000"/>
               <w:right w:val="single" w:sz="4" w:space="0" w:color="000000"/>
             </w:tcBorders>
-            <w:shd w:val="clear" w:color="auto" w:fill="FFFFFF" w:themeFill="background1"/>
+            <w:shd w:val="clear" w:color="auto" w:fill="FBD4B4" w:themeFill="accent6" w:themeFillTint="66"/>
             <w:noWrap/>
             <w:vAlign w:val="center"/>
             <w:hideMark/>
@@ -6967,7 +6979,7 @@
               <w:bottom w:val="single" w:sz="8" w:space="0" w:color="000000"/>
               <w:right w:val="single" w:sz="4" w:space="0" w:color="000000"/>
             </w:tcBorders>
-            <w:shd w:val="clear" w:color="auto" w:fill="FFFFFF" w:themeFill="background1"/>
+            <w:shd w:val="clear" w:color="auto" w:fill="FBD4B4" w:themeFill="accent6" w:themeFillTint="66"/>
             <w:noWrap/>
             <w:vAlign w:val="center"/>
             <w:hideMark/>
@@ -7002,7 +7014,7 @@
               <w:bottom w:val="single" w:sz="8" w:space="0" w:color="000000"/>
               <w:right w:val="single" w:sz="4" w:space="0" w:color="000000"/>
             </w:tcBorders>
-            <w:shd w:val="clear" w:color="auto" w:fill="FFFFFF" w:themeFill="background1"/>
+            <w:shd w:val="clear" w:color="auto" w:fill="FBD4B4" w:themeFill="accent6" w:themeFillTint="66"/>
             <w:noWrap/>
             <w:vAlign w:val="center"/>
             <w:hideMark/>
@@ -7037,7 +7049,7 @@
               <w:bottom w:val="single" w:sz="8" w:space="0" w:color="000000"/>
               <w:right w:val="single" w:sz="4" w:space="0" w:color="000000"/>
             </w:tcBorders>
-            <w:shd w:val="clear" w:color="auto" w:fill="FFFFFF" w:themeFill="background1"/>
+            <w:shd w:val="clear" w:color="auto" w:fill="FBD4B4" w:themeFill="accent6" w:themeFillTint="66"/>
             <w:noWrap/>
             <w:vAlign w:val="center"/>
             <w:hideMark/>
@@ -7146,7 +7158,7 @@
               <w:bottom w:val="single" w:sz="8" w:space="0" w:color="000000"/>
               <w:right w:val="single" w:sz="4" w:space="0" w:color="000000"/>
             </w:tcBorders>
-            <w:shd w:val="clear" w:color="auto" w:fill="FFFFFF" w:themeFill="background1"/>
+            <w:shd w:val="clear" w:color="auto" w:fill="D6E3BC" w:themeFill="accent3" w:themeFillTint="66"/>
             <w:noWrap/>
             <w:vAlign w:val="center"/>
             <w:hideMark/>
@@ -7180,7 +7192,7 @@
               <w:bottom w:val="single" w:sz="8" w:space="0" w:color="000000"/>
               <w:right w:val="single" w:sz="4" w:space="0" w:color="000000"/>
             </w:tcBorders>
-            <w:shd w:val="clear" w:color="auto" w:fill="FFFFFF" w:themeFill="background1"/>
+            <w:shd w:val="clear" w:color="auto" w:fill="D6E3BC" w:themeFill="accent3" w:themeFillTint="66"/>
             <w:noWrap/>
             <w:vAlign w:val="center"/>
             <w:hideMark/>
@@ -7215,7 +7227,7 @@
               <w:bottom w:val="single" w:sz="8" w:space="0" w:color="000000"/>
               <w:right w:val="single" w:sz="4" w:space="0" w:color="000000"/>
             </w:tcBorders>
-            <w:shd w:val="clear" w:color="auto" w:fill="FFFFFF" w:themeFill="background1"/>
+            <w:shd w:val="clear" w:color="auto" w:fill="D6E3BC" w:themeFill="accent3" w:themeFillTint="66"/>
             <w:noWrap/>
             <w:vAlign w:val="center"/>
             <w:hideMark/>
@@ -7250,7 +7262,7 @@
               <w:bottom w:val="single" w:sz="8" w:space="0" w:color="000000"/>
               <w:right w:val="single" w:sz="4" w:space="0" w:color="000000"/>
             </w:tcBorders>
-            <w:shd w:val="clear" w:color="auto" w:fill="FFFFFF" w:themeFill="background1"/>
+            <w:shd w:val="clear" w:color="auto" w:fill="D6E3BC" w:themeFill="accent3" w:themeFillTint="66"/>
             <w:noWrap/>
             <w:vAlign w:val="center"/>
             <w:hideMark/>
@@ -7285,7 +7297,7 @@
               <w:bottom w:val="single" w:sz="8" w:space="0" w:color="000000"/>
               <w:right w:val="single" w:sz="4" w:space="0" w:color="000000"/>
             </w:tcBorders>
-            <w:shd w:val="clear" w:color="auto" w:fill="FFFFFF" w:themeFill="background1"/>
+            <w:shd w:val="clear" w:color="auto" w:fill="D6E3BC" w:themeFill="accent3" w:themeFillTint="66"/>
             <w:noWrap/>
             <w:vAlign w:val="center"/>
             <w:hideMark/>
@@ -7320,7 +7332,7 @@
               <w:bottom w:val="single" w:sz="8" w:space="0" w:color="000000"/>
               <w:right w:val="single" w:sz="4" w:space="0" w:color="000000"/>
             </w:tcBorders>
-            <w:shd w:val="clear" w:color="auto" w:fill="FFFFFF" w:themeFill="background1"/>
+            <w:shd w:val="clear" w:color="auto" w:fill="D6E3BC" w:themeFill="accent3" w:themeFillTint="66"/>
             <w:noWrap/>
             <w:vAlign w:val="center"/>
             <w:hideMark/>
@@ -7355,7 +7367,7 @@
               <w:bottom w:val="single" w:sz="8" w:space="0" w:color="000000"/>
               <w:right w:val="single" w:sz="4" w:space="0" w:color="000000"/>
             </w:tcBorders>
-            <w:shd w:val="clear" w:color="auto" w:fill="FFFFFF" w:themeFill="background1"/>
+            <w:shd w:val="clear" w:color="auto" w:fill="D6E3BC" w:themeFill="accent3" w:themeFillTint="66"/>
             <w:noWrap/>
             <w:vAlign w:val="center"/>
             <w:hideMark/>
@@ -7464,7 +7476,7 @@
               <w:bottom w:val="single" w:sz="4" w:space="0" w:color="000000"/>
               <w:right w:val="single" w:sz="4" w:space="0" w:color="000000"/>
             </w:tcBorders>
-            <w:shd w:val="clear" w:color="auto" w:fill="FFFFFF" w:themeFill="background1"/>
+            <w:shd w:val="clear" w:color="auto" w:fill="B6DDE8" w:themeFill="accent5" w:themeFillTint="66"/>
             <w:noWrap/>
             <w:vAlign w:val="center"/>
             <w:hideMark/>
@@ -7498,7 +7510,7 @@
               <w:bottom w:val="single" w:sz="4" w:space="0" w:color="000000"/>
               <w:right w:val="single" w:sz="4" w:space="0" w:color="000000"/>
             </w:tcBorders>
-            <w:shd w:val="clear" w:color="auto" w:fill="FFFFFF" w:themeFill="background1"/>
+            <w:shd w:val="clear" w:color="auto" w:fill="B6DDE8" w:themeFill="accent5" w:themeFillTint="66"/>
             <w:noWrap/>
             <w:vAlign w:val="center"/>
             <w:hideMark/>
@@ -7524,7 +7536,7 @@
               <w:bottom w:val="single" w:sz="4" w:space="0" w:color="000000"/>
               <w:right w:val="single" w:sz="4" w:space="0" w:color="000000"/>
             </w:tcBorders>
-            <w:shd w:val="clear" w:color="auto" w:fill="FFFFFF" w:themeFill="background1"/>
+            <w:shd w:val="clear" w:color="auto" w:fill="B6DDE8" w:themeFill="accent5" w:themeFillTint="66"/>
             <w:noWrap/>
             <w:vAlign w:val="center"/>
             <w:hideMark/>
@@ -7550,7 +7562,7 @@
               <w:bottom w:val="single" w:sz="4" w:space="0" w:color="000000"/>
               <w:right w:val="single" w:sz="4" w:space="0" w:color="000000"/>
             </w:tcBorders>
-            <w:shd w:val="clear" w:color="auto" w:fill="FFFFFF" w:themeFill="background1"/>
+            <w:shd w:val="clear" w:color="auto" w:fill="B6DDE8" w:themeFill="accent5" w:themeFillTint="66"/>
             <w:noWrap/>
             <w:vAlign w:val="center"/>
             <w:hideMark/>
@@ -7576,7 +7588,7 @@
               <w:bottom w:val="single" w:sz="4" w:space="0" w:color="000000"/>
               <w:right w:val="single" w:sz="4" w:space="0" w:color="000000"/>
             </w:tcBorders>
-            <w:shd w:val="clear" w:color="auto" w:fill="FFFFFF" w:themeFill="background1"/>
+            <w:shd w:val="clear" w:color="auto" w:fill="B6DDE8" w:themeFill="accent5" w:themeFillTint="66"/>
             <w:noWrap/>
             <w:vAlign w:val="center"/>
             <w:hideMark/>
@@ -7602,7 +7614,7 @@
               <w:bottom w:val="single" w:sz="4" w:space="0" w:color="000000"/>
               <w:right w:val="single" w:sz="4" w:space="0" w:color="000000"/>
             </w:tcBorders>
-            <w:shd w:val="clear" w:color="auto" w:fill="FFFFFF" w:themeFill="background1"/>
+            <w:shd w:val="clear" w:color="auto" w:fill="B6DDE8" w:themeFill="accent5" w:themeFillTint="66"/>
             <w:noWrap/>
             <w:vAlign w:val="center"/>
             <w:hideMark/>
@@ -7628,7 +7640,7 @@
               <w:bottom w:val="single" w:sz="4" w:space="0" w:color="000000"/>
               <w:right w:val="single" w:sz="4" w:space="0" w:color="000000"/>
             </w:tcBorders>
-            <w:shd w:val="clear" w:color="auto" w:fill="FFFFFF" w:themeFill="background1"/>
+            <w:shd w:val="clear" w:color="auto" w:fill="B6DDE8" w:themeFill="accent5" w:themeFillTint="66"/>
             <w:noWrap/>
             <w:vAlign w:val="center"/>
             <w:hideMark/>
@@ -7939,6 +7951,81 @@
         </w:tc>
       </w:tr>
     </w:tbl>
+    <w:p>
+      <w:pPr>
+        <w:pStyle w:val="Prrafodelista"/>
+        <w:spacing w:before="240"/>
+        <w:rPr>
+          <w:rFonts w:eastAsia="MS Mincho"/>
+        </w:rPr>
+      </w:pPr>
+      <w:r>
+        <w:rPr>
+          <w:rFonts w:eastAsia="MS Mincho"/>
+        </w:rPr>
+        <w:t>Al principio del proyecto se requerir</w:t>
+      </w:r>
+      <w:r>
+        <w:rPr>
+          <w:rFonts w:eastAsia="MS Mincho"/>
+        </w:rPr>
+        <w:t>á un mayor é</w:t>
+      </w:r>
+      <w:r>
+        <w:rPr>
+          <w:rFonts w:eastAsia="MS Mincho"/>
+        </w:rPr>
+        <w:t>nf</w:t>
+      </w:r>
+      <w:r>
+        <w:rPr>
+          <w:rFonts w:eastAsia="MS Mincho"/>
+        </w:rPr>
+        <w:t>a</w:t>
+      </w:r>
+      <w:r>
+        <w:rPr>
+          <w:rFonts w:eastAsia="MS Mincho"/>
+        </w:rPr>
+        <w:t>sis en las tareas de Análisis por sobre las de Desarrollo, las que tomarán mayor importancia a medida que el proyecto avance. La asignación de Lorena en cada quincena es acorde con esto.</w:t>
+      </w:r>
+    </w:p>
+    <w:p>
+      <w:pPr>
+        <w:pStyle w:val="Prrafodelista"/>
+        <w:spacing w:before="240"/>
+        <w:rPr>
+          <w:rFonts w:eastAsia="MS Mincho"/>
+        </w:rPr>
+      </w:pPr>
+      <w:r>
+        <w:rPr>
+          <w:rFonts w:eastAsia="MS Mincho"/>
+        </w:rPr>
+        <w:t>La última quincena</w:t>
+      </w:r>
+      <w:r>
+        <w:rPr>
+          <w:rFonts w:eastAsia="MS Mincho"/>
+        </w:rPr>
+        <w:t xml:space="preserve"> se considera una instancia tardía para la ejecución de tareas de Análisis, por lo cual se reasigna a Antonio a la Instalación.</w:t>
+      </w:r>
+    </w:p>
+    <w:p>
+      <w:pPr>
+        <w:pStyle w:val="Prrafodelista"/>
+        <w:spacing w:before="240"/>
+        <w:rPr>
+          <w:rFonts w:eastAsia="MS Mincho"/>
+        </w:rPr>
+      </w:pPr>
+      <w:r>
+        <w:rPr>
+          <w:rFonts w:eastAsia="MS Mincho"/>
+        </w:rPr>
+        <w:t>A pesar de tener disponibilidad Full Time, solo se requerirá Part Time a Pedro durante los primeros dos meses, ya que en caso contrario se generaría una ociosidad del recurso, que puede estar disponible para otro proyecto de la empresa durante ese tiempo.</w:t>
+      </w:r>
+    </w:p>
     <w:p>
       <w:pPr>
         <w:pStyle w:val="Prrafodelista"/>
@@ -11960,11 +12047,16 @@
   </w:style>
   <w:style w:type="character" w:default="1" w:styleId="Fuentedeprrafopredeter">
     <w:name w:val="Default Paragraph Font"/>
+    <w:uiPriority w:val="1"/>
     <w:semiHidden/>
+    <w:unhideWhenUsed/>
   </w:style>
   <w:style w:type="table" w:default="1" w:styleId="Tablanormal">
     <w:name w:val="Normal Table"/>
+    <w:uiPriority w:val="99"/>
     <w:semiHidden/>
+    <w:unhideWhenUsed/>
+    <w:qFormat/>
     <w:tblPr>
       <w:tblInd w:w="0" w:type="dxa"/>
       <w:tblCellMar>
@@ -11977,7 +12069,9 @@
   </w:style>
   <w:style w:type="numbering" w:default="1" w:styleId="Sinlista">
     <w:name w:val="No List"/>
+    <w:uiPriority w:val="99"/>
     <w:semiHidden/>
+    <w:unhideWhenUsed/>
   </w:style>
   <w:style w:type="paragraph" w:styleId="Encabezado">
     <w:name w:val="header"/>
@@ -12064,8 +12158,8 @@
       <w:lang w:val="es-ES_tradnl" w:eastAsia="ar-SA"/>
     </w:rPr>
   </w:style>
-  <w:style w:type="paragraph" w:customStyle="1" w:styleId="ListParagraph">
-    <w:name w:val="List Paragraph"/>
+  <w:style w:type="paragraph" w:customStyle="1" w:styleId="Prrafodelista1">
+    <w:name w:val="Párrafo de lista1"/>
     <w:basedOn w:val="Normal"/>
     <w:rsid w:val="0077543A"/>
     <w:pPr>

</xml_diff>